<commit_message>
Added a change to outline based on our telephone conference today.
</commit_message>
<xml_diff>
--- a/Presentations/outline.docx
+++ b/Presentations/outline.docx
@@ -275,443 +275,449 @@
         <w:tab/>
         <w:t>Stack Overflow</w:t>
       </w:r>
+    </w:p>
+    <w:p>
+      <w:pPr>
+        <w:spacing w:after="0" w:line="240" w:lineRule="auto"/>
+      </w:pPr>
+      <w:r>
+        <w:tab/>
+        <w:t>How to figure out how to do things</w:t>
+      </w:r>
+    </w:p>
+    <w:p>
+      <w:pPr>
+        <w:spacing w:after="0" w:line="240" w:lineRule="auto"/>
+      </w:pPr>
+      <w:r>
+        <w:tab/>
+        <w:t>Command line</w:t>
+      </w:r>
+    </w:p>
+    <w:p>
+      <w:pPr>
+        <w:spacing w:after="0" w:line="240" w:lineRule="auto"/>
+      </w:pPr>
+      <w:r>
+        <w:tab/>
+        <w:t>Modules</w:t>
+      </w:r>
+    </w:p>
+    <w:p>
+      <w:pPr>
+        <w:spacing w:after="0" w:line="240" w:lineRule="auto"/>
+      </w:pPr>
+      <w:r>
+        <w:tab/>
+      </w:r>
+      <w:r>
+        <w:tab/>
+        <w:t xml:space="preserve">Example that does something </w:t>
+      </w:r>
+      <w:proofErr w:type="gramStart"/>
+      <w:r>
+        <w:t>cool</w:t>
+      </w:r>
+      <w:proofErr w:type="gramEnd"/>
+    </w:p>
+    <w:p>
+      <w:pPr>
+        <w:spacing w:after="0" w:line="240" w:lineRule="auto"/>
+      </w:pPr>
+      <w:r>
+        <w:tab/>
+      </w:r>
+      <w:r>
+        <w:tab/>
+        <w:t>Import (import as, import *)</w:t>
+      </w:r>
+    </w:p>
+    <w:p>
+      <w:pPr>
+        <w:spacing w:after="0" w:line="240" w:lineRule="auto"/>
+      </w:pPr>
+      <w:r>
+        <w:tab/>
+        <w:t>Scripts</w:t>
+      </w:r>
+    </w:p>
+    <w:p>
+      <w:pPr>
+        <w:spacing w:after="0" w:line="240" w:lineRule="auto"/>
+      </w:pPr>
+      <w:r>
+        <w:tab/>
+      </w:r>
+      <w:r>
+        <w:tab/>
+      </w:r>
+      <w:proofErr w:type="gramStart"/>
+      <w:r>
+        <w:t>syntax</w:t>
+      </w:r>
+      <w:proofErr w:type="gramEnd"/>
+    </w:p>
+    <w:p>
+      <w:pPr>
+        <w:spacing w:after="0" w:line="240" w:lineRule="auto"/>
+      </w:pPr>
+      <w:r>
+        <w:tab/>
+        <w:t xml:space="preserve">Example with </w:t>
+      </w:r>
+      <w:proofErr w:type="spellStart"/>
+      <w:r>
+        <w:t>Ipython</w:t>
+      </w:r>
+      <w:proofErr w:type="spellEnd"/>
+      <w:r>
+        <w:t>, hello world</w:t>
+      </w:r>
+    </w:p>
+    <w:p>
+      <w:pPr>
+        <w:spacing w:after="0" w:line="240" w:lineRule="auto"/>
+      </w:pPr>
+    </w:p>
+    <w:p>
+      <w:pPr>
+        <w:spacing w:after="0" w:line="240" w:lineRule="auto"/>
+      </w:pPr>
+      <w:r>
+        <w:t xml:space="preserve">Chris -- </w:t>
+      </w:r>
+      <w:r>
+        <w:t>Data Structures</w:t>
+      </w:r>
+      <w:r>
+        <w:t xml:space="preserve"> (</w:t>
+      </w:r>
+      <w:r>
+        <w:t>20</w:t>
+      </w:r>
+      <w:r>
+        <w:t xml:space="preserve"> </w:t>
+      </w:r>
+      <w:r>
+        <w:t>minutes)</w:t>
+      </w:r>
+    </w:p>
+    <w:p>
+      <w:pPr>
+        <w:spacing w:after="0" w:line="240" w:lineRule="auto"/>
+      </w:pPr>
+      <w:r>
+        <w:tab/>
+        <w:t>Strings -- Working with Text</w:t>
+      </w:r>
+    </w:p>
+    <w:p>
+      <w:pPr>
+        <w:spacing w:after="0" w:line="240" w:lineRule="auto"/>
+      </w:pPr>
+      <w:r>
+        <w:tab/>
+        <w:t>Integers/float</w:t>
+      </w:r>
+    </w:p>
+    <w:p>
+      <w:pPr>
+        <w:spacing w:after="0" w:line="240" w:lineRule="auto"/>
+      </w:pPr>
+      <w:r>
+        <w:tab/>
+        <w:t>Mutable versus immutable</w:t>
+      </w:r>
+    </w:p>
+    <w:p>
+      <w:pPr>
+        <w:spacing w:after="0" w:line="240" w:lineRule="auto"/>
+      </w:pPr>
+      <w:r>
+        <w:tab/>
+        <w:t>Tuples</w:t>
+      </w:r>
+    </w:p>
+    <w:p>
+      <w:pPr>
+        <w:spacing w:after="0" w:line="240" w:lineRule="auto"/>
+      </w:pPr>
+      <w:r>
+        <w:tab/>
+        <w:t>Lists</w:t>
+      </w:r>
+    </w:p>
+    <w:p>
+      <w:pPr>
+        <w:spacing w:after="0" w:line="240" w:lineRule="auto"/>
+      </w:pPr>
+      <w:r>
+        <w:tab/>
+        <w:t>Dictionaries</w:t>
+      </w:r>
+    </w:p>
+    <w:p>
+      <w:pPr>
+        <w:spacing w:after="0" w:line="240" w:lineRule="auto"/>
+      </w:pPr>
+      <w:r>
+        <w:tab/>
+        <w:t>Arrays</w:t>
+      </w:r>
+    </w:p>
+    <w:p>
+      <w:pPr>
+        <w:spacing w:after="0" w:line="240" w:lineRule="auto"/>
+      </w:pPr>
+      <w:r>
+        <w:tab/>
+        <w:t>Zip</w:t>
+      </w:r>
+    </w:p>
+    <w:p>
+      <w:pPr>
+        <w:spacing w:after="0" w:line="240" w:lineRule="auto"/>
+      </w:pPr>
+    </w:p>
+    <w:p>
+      <w:pPr>
+        <w:spacing w:after="0" w:line="240" w:lineRule="auto"/>
+      </w:pPr>
+      <w:r>
+        <w:t xml:space="preserve">Joe -- </w:t>
+      </w:r>
+      <w:r>
+        <w:t>Process flow</w:t>
+      </w:r>
+      <w:r>
+        <w:t xml:space="preserve"> (</w:t>
+      </w:r>
+      <w:r>
+        <w:t>1</w:t>
+      </w:r>
+      <w:r>
+        <w:t>0</w:t>
+      </w:r>
+      <w:r>
+        <w:t xml:space="preserve"> minutes)</w:t>
+      </w:r>
+    </w:p>
+    <w:p>
+      <w:pPr>
+        <w:spacing w:after="0" w:line="240" w:lineRule="auto"/>
+      </w:pPr>
+      <w:r>
+        <w:tab/>
+        <w:t xml:space="preserve">While, continue, </w:t>
+      </w:r>
+    </w:p>
+    <w:p>
+      <w:pPr>
+        <w:spacing w:after="0" w:line="240" w:lineRule="auto"/>
+        <w:ind w:firstLine="720"/>
+      </w:pPr>
+      <w:r>
+        <w:t xml:space="preserve">Iterators: for, </w:t>
+      </w:r>
+    </w:p>
+    <w:p>
+      <w:pPr>
+        <w:spacing w:after="0" w:line="240" w:lineRule="auto"/>
+        <w:ind w:firstLine="720"/>
+      </w:pPr>
+      <w:r>
+        <w:tab/>
+        <w:t xml:space="preserve">By element or range, </w:t>
+      </w:r>
+      <w:proofErr w:type="spellStart"/>
+      <w:r>
+        <w:t>xrange</w:t>
+      </w:r>
+      <w:proofErr w:type="spellEnd"/>
+    </w:p>
+    <w:p>
+      <w:pPr>
+        <w:spacing w:after="0" w:line="240" w:lineRule="auto"/>
+      </w:pPr>
+      <w:r>
+        <w:tab/>
+      </w:r>
+      <w:r>
+        <w:tab/>
+        <w:t>Enumerate</w:t>
+      </w:r>
+    </w:p>
+    <w:p>
+      <w:pPr>
+        <w:spacing w:after="0" w:line="240" w:lineRule="auto"/>
+        <w:ind w:firstLine="720"/>
+      </w:pPr>
+      <w:proofErr w:type="gramStart"/>
+      <w:r>
+        <w:lastRenderedPageBreak/>
+        <w:t>break</w:t>
+      </w:r>
+      <w:proofErr w:type="gramEnd"/>
+      <w:r>
+        <w:t>, …</w:t>
+      </w:r>
+    </w:p>
+    <w:p>
+      <w:pPr>
+        <w:spacing w:after="0" w:line="240" w:lineRule="auto"/>
+      </w:pPr>
+    </w:p>
+    <w:p>
+      <w:pPr>
+        <w:spacing w:after="0" w:line="240" w:lineRule="auto"/>
+      </w:pPr>
+      <w:r>
+        <w:t>Break</w:t>
+      </w:r>
+      <w:r>
+        <w:t xml:space="preserve"> (15 </w:t>
+      </w:r>
+      <w:proofErr w:type="spellStart"/>
+      <w:r>
+        <w:t>mins</w:t>
+      </w:r>
+      <w:proofErr w:type="spellEnd"/>
+      <w:r>
+        <w:t>)</w:t>
+      </w:r>
+    </w:p>
+    <w:p>
+      <w:pPr>
+        <w:spacing w:after="0" w:line="240" w:lineRule="auto"/>
+      </w:pPr>
+    </w:p>
+    <w:p>
+      <w:pPr>
+        <w:spacing w:after="0" w:line="240" w:lineRule="auto"/>
+      </w:pPr>
+      <w:r>
+        <w:t xml:space="preserve">Chris -- </w:t>
+      </w:r>
+      <w:proofErr w:type="spellStart"/>
+      <w:r>
+        <w:t>Numpy</w:t>
+      </w:r>
+      <w:proofErr w:type="spellEnd"/>
+      <w:r>
+        <w:t xml:space="preserve"> description</w:t>
+      </w:r>
+      <w:r>
+        <w:t xml:space="preserve"> (40 </w:t>
+      </w:r>
+      <w:proofErr w:type="spellStart"/>
+      <w:r>
+        <w:t>mins</w:t>
+      </w:r>
+      <w:proofErr w:type="spellEnd"/>
+      <w:r>
+        <w:t>)</w:t>
+      </w:r>
+    </w:p>
+    <w:p>
+      <w:pPr>
+        <w:spacing w:after="0" w:line="240" w:lineRule="auto"/>
+      </w:pPr>
+      <w:proofErr w:type="gramStart"/>
+      <w:r>
+        <w:t xml:space="preserve">Example </w:t>
+      </w:r>
+      <w:r>
+        <w:t>1</w:t>
+      </w:r>
+      <w:r>
+        <w:t>.</w:t>
+      </w:r>
+      <w:proofErr w:type="gramEnd"/>
+      <w:r>
+        <w:t xml:space="preserve">  Working with arrays</w:t>
+      </w:r>
+    </w:p>
+    <w:p>
+      <w:pPr>
+        <w:spacing w:after="0" w:line="240" w:lineRule="auto"/>
+      </w:pPr>
+    </w:p>
+    <w:p>
+      <w:pPr>
+        <w:spacing w:after="0" w:line="240" w:lineRule="auto"/>
+      </w:pPr>
+      <w:r>
+        <w:t xml:space="preserve">Mike -- File IO (40 </w:t>
+      </w:r>
+      <w:proofErr w:type="spellStart"/>
+      <w:r>
+        <w:t>mins</w:t>
+      </w:r>
+      <w:proofErr w:type="spellEnd"/>
+      <w:r>
+        <w:t>)</w:t>
+      </w:r>
+    </w:p>
+    <w:p>
+      <w:pPr>
+        <w:spacing w:after="0" w:line="240" w:lineRule="auto"/>
+      </w:pPr>
+      <w:proofErr w:type="gramStart"/>
+      <w:r>
+        <w:t xml:space="preserve">Example </w:t>
+      </w:r>
+      <w:r>
+        <w:t>2</w:t>
+      </w:r>
+      <w:r>
+        <w:t>.</w:t>
+      </w:r>
+      <w:proofErr w:type="gramEnd"/>
+      <w:r>
+        <w:t xml:space="preserve">  Data conversion </w:t>
+      </w:r>
+    </w:p>
+    <w:p>
+      <w:pPr>
+        <w:spacing w:after="0" w:line="240" w:lineRule="auto"/>
+      </w:pPr>
+      <w:r>
+        <w:tab/>
+        <w:t>Read goofy file</w:t>
+      </w:r>
+    </w:p>
+    <w:p>
+      <w:pPr>
+        <w:spacing w:after="0" w:line="240" w:lineRule="auto"/>
+      </w:pPr>
+      <w:r>
+        <w:tab/>
+        <w:t>Find and convert data (have goofy structure)</w:t>
+      </w:r>
+    </w:p>
+    <w:p>
+      <w:pPr>
+        <w:spacing w:after="0" w:line="240" w:lineRule="auto"/>
+      </w:pPr>
+      <w:r>
+        <w:tab/>
+        <w:t xml:space="preserve">Write some </w:t>
+      </w:r>
+      <w:proofErr w:type="spellStart"/>
+      <w:r>
+        <w:t>modflow</w:t>
+      </w:r>
+      <w:proofErr w:type="spellEnd"/>
+      <w:r>
+        <w:t xml:space="preserve"> file </w:t>
+      </w:r>
+    </w:p>
+    <w:p>
+      <w:pPr>
+        <w:spacing w:after="0" w:line="240" w:lineRule="auto"/>
+      </w:pPr>
       <w:bookmarkStart w:id="0" w:name="_GoBack"/>
       <w:bookmarkEnd w:id="0"/>
-    </w:p>
-    <w:p>
-      <w:pPr>
-        <w:spacing w:after="0" w:line="240" w:lineRule="auto"/>
-      </w:pPr>
-      <w:r>
-        <w:tab/>
-        <w:t>How to figure out how to do things</w:t>
-      </w:r>
-    </w:p>
-    <w:p>
-      <w:pPr>
-        <w:spacing w:after="0" w:line="240" w:lineRule="auto"/>
-      </w:pPr>
-      <w:r>
-        <w:tab/>
-        <w:t>Command line</w:t>
-      </w:r>
-    </w:p>
-    <w:p>
-      <w:pPr>
-        <w:spacing w:after="0" w:line="240" w:lineRule="auto"/>
-      </w:pPr>
-      <w:r>
-        <w:tab/>
-        <w:t>Modules</w:t>
-      </w:r>
-    </w:p>
-    <w:p>
-      <w:pPr>
-        <w:spacing w:after="0" w:line="240" w:lineRule="auto"/>
-      </w:pPr>
-      <w:r>
-        <w:tab/>
-      </w:r>
-      <w:r>
-        <w:tab/>
-        <w:t xml:space="preserve">Example that does something </w:t>
-      </w:r>
-      <w:proofErr w:type="gramStart"/>
-      <w:r>
-        <w:t>cool</w:t>
-      </w:r>
-      <w:proofErr w:type="gramEnd"/>
-    </w:p>
-    <w:p>
-      <w:pPr>
-        <w:spacing w:after="0" w:line="240" w:lineRule="auto"/>
-      </w:pPr>
-      <w:r>
-        <w:tab/>
-      </w:r>
-      <w:r>
-        <w:tab/>
-        <w:t>Import (import as, import *)</w:t>
-      </w:r>
-    </w:p>
-    <w:p>
-      <w:pPr>
-        <w:spacing w:after="0" w:line="240" w:lineRule="auto"/>
-      </w:pPr>
-      <w:r>
-        <w:tab/>
-        <w:t>Scripts</w:t>
-      </w:r>
-    </w:p>
-    <w:p>
-      <w:pPr>
-        <w:spacing w:after="0" w:line="240" w:lineRule="auto"/>
-      </w:pPr>
-      <w:r>
-        <w:tab/>
-      </w:r>
-      <w:r>
-        <w:tab/>
-      </w:r>
-      <w:proofErr w:type="gramStart"/>
-      <w:r>
-        <w:t>syntax</w:t>
-      </w:r>
-      <w:proofErr w:type="gramEnd"/>
-    </w:p>
-    <w:p>
-      <w:pPr>
-        <w:spacing w:after="0" w:line="240" w:lineRule="auto"/>
-      </w:pPr>
-      <w:r>
-        <w:tab/>
-        <w:t xml:space="preserve">Example with </w:t>
-      </w:r>
-      <w:proofErr w:type="spellStart"/>
-      <w:r>
-        <w:t>Ipython</w:t>
-      </w:r>
-      <w:proofErr w:type="spellEnd"/>
-      <w:r>
-        <w:t>, hello world</w:t>
-      </w:r>
-    </w:p>
-    <w:p>
-      <w:pPr>
-        <w:spacing w:after="0" w:line="240" w:lineRule="auto"/>
-      </w:pPr>
-    </w:p>
-    <w:p>
-      <w:pPr>
-        <w:spacing w:after="0" w:line="240" w:lineRule="auto"/>
-      </w:pPr>
-      <w:r>
-        <w:t xml:space="preserve">Chris -- </w:t>
-      </w:r>
-      <w:r>
-        <w:t>Data Structures</w:t>
-      </w:r>
-      <w:r>
-        <w:t xml:space="preserve"> (</w:t>
-      </w:r>
-      <w:r>
-        <w:t>20</w:t>
-      </w:r>
-      <w:r>
-        <w:t xml:space="preserve"> </w:t>
-      </w:r>
-      <w:r>
-        <w:t>minutes)</w:t>
-      </w:r>
-    </w:p>
-    <w:p>
-      <w:pPr>
-        <w:spacing w:after="0" w:line="240" w:lineRule="auto"/>
-      </w:pPr>
-      <w:r>
-        <w:tab/>
-        <w:t>Strings -- Working with Text</w:t>
-      </w:r>
-    </w:p>
-    <w:p>
-      <w:pPr>
-        <w:spacing w:after="0" w:line="240" w:lineRule="auto"/>
-      </w:pPr>
-      <w:r>
-        <w:tab/>
-        <w:t>Integers/float</w:t>
-      </w:r>
-    </w:p>
-    <w:p>
-      <w:pPr>
-        <w:spacing w:after="0" w:line="240" w:lineRule="auto"/>
-      </w:pPr>
-      <w:r>
-        <w:tab/>
-        <w:t>Mutable versus immutable</w:t>
-      </w:r>
-    </w:p>
-    <w:p>
-      <w:pPr>
-        <w:spacing w:after="0" w:line="240" w:lineRule="auto"/>
-      </w:pPr>
-      <w:r>
-        <w:tab/>
-        <w:t>Tuples</w:t>
-      </w:r>
-    </w:p>
-    <w:p>
-      <w:pPr>
-        <w:spacing w:after="0" w:line="240" w:lineRule="auto"/>
-      </w:pPr>
-      <w:r>
-        <w:tab/>
-        <w:t>Lists</w:t>
-      </w:r>
-    </w:p>
-    <w:p>
-      <w:pPr>
-        <w:spacing w:after="0" w:line="240" w:lineRule="auto"/>
-      </w:pPr>
-      <w:r>
-        <w:tab/>
-        <w:t>Dictionaries</w:t>
-      </w:r>
-    </w:p>
-    <w:p>
-      <w:pPr>
-        <w:spacing w:after="0" w:line="240" w:lineRule="auto"/>
-      </w:pPr>
-      <w:r>
-        <w:tab/>
-        <w:t>Arrays</w:t>
-      </w:r>
-    </w:p>
-    <w:p>
-      <w:pPr>
-        <w:spacing w:after="0" w:line="240" w:lineRule="auto"/>
-      </w:pPr>
-      <w:r>
-        <w:tab/>
-        <w:t>Zip</w:t>
-      </w:r>
-    </w:p>
-    <w:p>
-      <w:pPr>
-        <w:spacing w:after="0" w:line="240" w:lineRule="auto"/>
-      </w:pPr>
-    </w:p>
-    <w:p>
-      <w:pPr>
-        <w:spacing w:after="0" w:line="240" w:lineRule="auto"/>
-      </w:pPr>
-      <w:r>
-        <w:t xml:space="preserve">Joe -- </w:t>
-      </w:r>
-      <w:r>
-        <w:t>Process flow</w:t>
-      </w:r>
-      <w:r>
-        <w:t xml:space="preserve"> (</w:t>
-      </w:r>
-      <w:r>
-        <w:t>1</w:t>
-      </w:r>
-      <w:r>
-        <w:t>0</w:t>
-      </w:r>
-      <w:r>
-        <w:t xml:space="preserve"> minutes)</w:t>
-      </w:r>
-    </w:p>
-    <w:p>
-      <w:pPr>
-        <w:spacing w:after="0" w:line="240" w:lineRule="auto"/>
-      </w:pPr>
-      <w:r>
-        <w:tab/>
-        <w:t xml:space="preserve">While, continue, </w:t>
-      </w:r>
-    </w:p>
-    <w:p>
-      <w:pPr>
-        <w:spacing w:after="0" w:line="240" w:lineRule="auto"/>
-        <w:ind w:firstLine="720"/>
-      </w:pPr>
-      <w:r>
-        <w:t xml:space="preserve">Iterators: for, </w:t>
-      </w:r>
-    </w:p>
-    <w:p>
-      <w:pPr>
-        <w:spacing w:after="0" w:line="240" w:lineRule="auto"/>
-        <w:ind w:firstLine="720"/>
-      </w:pPr>
-      <w:r>
-        <w:tab/>
-        <w:t xml:space="preserve">By element or range, </w:t>
-      </w:r>
-      <w:proofErr w:type="spellStart"/>
-      <w:r>
-        <w:t>xrange</w:t>
-      </w:r>
-      <w:proofErr w:type="spellEnd"/>
-    </w:p>
-    <w:p>
-      <w:pPr>
-        <w:spacing w:after="0" w:line="240" w:lineRule="auto"/>
-      </w:pPr>
-      <w:r>
-        <w:tab/>
-      </w:r>
-      <w:r>
-        <w:tab/>
-        <w:t>Enumerate</w:t>
-      </w:r>
-    </w:p>
-    <w:p>
-      <w:pPr>
-        <w:spacing w:after="0" w:line="240" w:lineRule="auto"/>
-        <w:ind w:firstLine="720"/>
-      </w:pPr>
-      <w:proofErr w:type="gramStart"/>
-      <w:r>
-        <w:lastRenderedPageBreak/>
-        <w:t>break</w:t>
-      </w:r>
-      <w:proofErr w:type="gramEnd"/>
-      <w:r>
-        <w:t>, …</w:t>
-      </w:r>
-    </w:p>
-    <w:p>
-      <w:pPr>
-        <w:spacing w:after="0" w:line="240" w:lineRule="auto"/>
-      </w:pPr>
-    </w:p>
-    <w:p>
-      <w:pPr>
-        <w:spacing w:after="0" w:line="240" w:lineRule="auto"/>
-      </w:pPr>
-      <w:r>
-        <w:t>Break</w:t>
-      </w:r>
-      <w:r>
-        <w:t xml:space="preserve"> (15 </w:t>
-      </w:r>
-      <w:proofErr w:type="spellStart"/>
-      <w:r>
-        <w:t>mins</w:t>
-      </w:r>
-      <w:proofErr w:type="spellEnd"/>
-      <w:r>
-        <w:t>)</w:t>
-      </w:r>
-    </w:p>
-    <w:p>
-      <w:pPr>
-        <w:spacing w:after="0" w:line="240" w:lineRule="auto"/>
-      </w:pPr>
-    </w:p>
-    <w:p>
-      <w:pPr>
-        <w:spacing w:after="0" w:line="240" w:lineRule="auto"/>
-      </w:pPr>
-      <w:r>
-        <w:t xml:space="preserve">Mike -- </w:t>
-      </w:r>
-      <w:r>
-        <w:t>File IO</w:t>
-      </w:r>
-      <w:r>
-        <w:t xml:space="preserve"> (40 </w:t>
-      </w:r>
-      <w:proofErr w:type="spellStart"/>
-      <w:r>
-        <w:t>mins</w:t>
-      </w:r>
-      <w:proofErr w:type="spellEnd"/>
-      <w:r>
-        <w:t>)</w:t>
-      </w:r>
-    </w:p>
-    <w:p>
-      <w:pPr>
-        <w:spacing w:after="0" w:line="240" w:lineRule="auto"/>
-      </w:pPr>
-      <w:proofErr w:type="gramStart"/>
-      <w:r>
-        <w:t>Example 1.</w:t>
-      </w:r>
-      <w:proofErr w:type="gramEnd"/>
-      <w:r>
-        <w:t xml:space="preserve">  Data conversion </w:t>
-      </w:r>
-    </w:p>
-    <w:p>
-      <w:pPr>
-        <w:spacing w:after="0" w:line="240" w:lineRule="auto"/>
-      </w:pPr>
-      <w:r>
-        <w:tab/>
-        <w:t>Read goofy file</w:t>
-      </w:r>
-    </w:p>
-    <w:p>
-      <w:pPr>
-        <w:spacing w:after="0" w:line="240" w:lineRule="auto"/>
-      </w:pPr>
-      <w:r>
-        <w:tab/>
-        <w:t>Find and convert data (have goofy structure)</w:t>
-      </w:r>
-    </w:p>
-    <w:p>
-      <w:pPr>
-        <w:spacing w:after="0" w:line="240" w:lineRule="auto"/>
-      </w:pPr>
-      <w:r>
-        <w:tab/>
-        <w:t xml:space="preserve">Write some </w:t>
-      </w:r>
-      <w:proofErr w:type="spellStart"/>
-      <w:r>
-        <w:t>modflow</w:t>
-      </w:r>
-      <w:proofErr w:type="spellEnd"/>
-      <w:r>
-        <w:t xml:space="preserve"> file </w:t>
-      </w:r>
-    </w:p>
-    <w:p>
-      <w:pPr>
-        <w:spacing w:after="0" w:line="240" w:lineRule="auto"/>
-      </w:pPr>
-    </w:p>
-    <w:p>
-      <w:pPr>
-        <w:spacing w:after="0" w:line="240" w:lineRule="auto"/>
-      </w:pPr>
-      <w:r>
-        <w:t xml:space="preserve">Chris -- </w:t>
-      </w:r>
-      <w:proofErr w:type="spellStart"/>
-      <w:r>
-        <w:t>Numpy</w:t>
-      </w:r>
-      <w:proofErr w:type="spellEnd"/>
-      <w:r>
-        <w:t xml:space="preserve"> description</w:t>
-      </w:r>
-      <w:r>
-        <w:t xml:space="preserve"> (40 </w:t>
-      </w:r>
-      <w:proofErr w:type="spellStart"/>
-      <w:r>
-        <w:t>mins</w:t>
-      </w:r>
-      <w:proofErr w:type="spellEnd"/>
-      <w:r>
-        <w:t>)</w:t>
-      </w:r>
-    </w:p>
-    <w:p>
-      <w:pPr>
-        <w:spacing w:after="0" w:line="240" w:lineRule="auto"/>
-      </w:pPr>
-      <w:proofErr w:type="gramStart"/>
-      <w:r>
-        <w:t>Example 2.</w:t>
-      </w:r>
-      <w:proofErr w:type="gramEnd"/>
-      <w:r>
-        <w:t xml:space="preserve">  Working with arrays</w:t>
-      </w:r>
-    </w:p>
-    <w:p>
-      <w:pPr>
-        <w:spacing w:after="0" w:line="240" w:lineRule="auto"/>
-      </w:pPr>
     </w:p>
     <w:p>
       <w:pPr>

</xml_diff>